<commit_message>
Ajout icone, champ de text, ajout d'image, gestion erreur(toast)
</commit_message>
<xml_diff>
--- a/S08_Lab_Instructions.docx
+++ b/S08_Lab_Instructions.docx
@@ -355,6 +355,12 @@
           <w:t>Font Awesome</w:t>
         </w:r>
       </w:hyperlink>
+      <w:r>
+        <w:rPr>
+          <w:rStyle w:val="Lienhypertexte"/>
+        </w:rPr>
+        <w:t xml:space="preserve"> /</w:t>
+      </w:r>
     </w:p>
     <w:p>
       <w:pPr>
@@ -375,6 +381,13 @@
         </w:rPr>
         <w:t>Start</w:t>
       </w:r>
+      <w:r>
+        <w:rPr>
+          <w:b/>
+          <w:bCs/>
+        </w:rPr>
+        <w:t>/</w:t>
+      </w:r>
     </w:p>
     <w:p>
       <w:pPr>
@@ -388,6 +401,9 @@
       <w:r>
         <w:t>Téléchargez la librairie</w:t>
       </w:r>
+      <w:r>
+        <w:t xml:space="preserve"> /</w:t>
+      </w:r>
     </w:p>
     <w:p>
       <w:pPr>
@@ -423,6 +439,9 @@
       </w:r>
       <w:r>
         <w:t>. ATTENTION aux sous-dossiers inutiles</w:t>
+      </w:r>
+      <w:r>
+        <w:t xml:space="preserve"> / </w:t>
       </w:r>
     </w:p>
     <w:p>
@@ -617,6 +636,18 @@
         </w:rPr>
         <w:t>rrow</w:t>
       </w:r>
+      <w:r>
+        <w:rPr>
+          <w:lang w:val="en-CA"/>
+        </w:rPr>
+        <w:t xml:space="preserve"> </w:t>
+      </w:r>
+      <w:r>
+        <w:rPr>
+          <w:lang w:val="en-CA"/>
+        </w:rPr>
+        <w:t>&lt;i class="fas fa-arrow-left"&gt;&lt;/i&gt;</w:t>
+      </w:r>
     </w:p>
     <w:p>
       <w:pPr>
@@ -626,9 +657,27 @@
           <w:numId w:val="5"/>
         </w:numPr>
         <w:spacing w:before="0" w:after="160" w:line="259" w:lineRule="auto"/>
-      </w:pPr>
-      <w:r>
+        <w:rPr>
+          <w:lang w:val="en-CA"/>
+        </w:rPr>
+      </w:pPr>
+      <w:r>
+        <w:rPr>
+          <w:lang w:val="en-CA"/>
+        </w:rPr>
         <w:t>New/Create : plus</w:t>
+      </w:r>
+      <w:r>
+        <w:rPr>
+          <w:lang w:val="en-CA"/>
+        </w:rPr>
+        <w:t xml:space="preserve"> </w:t>
+      </w:r>
+      <w:r>
+        <w:rPr>
+          <w:lang w:val="en-CA"/>
+        </w:rPr>
+        <w:t>&lt;i class="fas fa-plus"&gt;&lt;/i&gt;</w:t>
       </w:r>
     </w:p>
     <w:p>
@@ -639,9 +688,27 @@
           <w:numId w:val="5"/>
         </w:numPr>
         <w:spacing w:before="0" w:after="160" w:line="259" w:lineRule="auto"/>
-      </w:pPr>
-      <w:r>
+        <w:rPr>
+          <w:lang w:val="en-CA"/>
+        </w:rPr>
+      </w:pPr>
+      <w:r>
+        <w:rPr>
+          <w:lang w:val="en-CA"/>
+        </w:rPr>
         <w:t>Edit/Update : Edit</w:t>
+      </w:r>
+      <w:r>
+        <w:rPr>
+          <w:lang w:val="en-CA"/>
+        </w:rPr>
+        <w:t xml:space="preserve"> </w:t>
+      </w:r>
+      <w:r>
+        <w:rPr>
+          <w:lang w:val="en-CA"/>
+        </w:rPr>
+        <w:t>&lt;i class="fas fa-edit"&gt;&lt;/i&gt;</w:t>
       </w:r>
     </w:p>
     <w:p>
@@ -666,6 +733,9 @@
       <w:r>
         <w:t>afin de limiter la recherche aux icônes gratuits</w:t>
       </w:r>
+      <w:r>
+        <w:t xml:space="preserve"> /</w:t>
+      </w:r>
     </w:p>
     <w:p>
       <w:pPr>
@@ -684,6 +754,12 @@
           <w:rFonts w:ascii="Courier New" w:hAnsi="Courier New" w:cs="Courier New"/>
         </w:rPr>
         <w:t>&lt;i class="fas fa-plus-circle"&gt;&lt;/i&gt;</w:t>
+      </w:r>
+      <w:r>
+        <w:rPr>
+          <w:rFonts w:ascii="Courier New" w:hAnsi="Courier New" w:cs="Courier New"/>
+        </w:rPr>
+        <w:t xml:space="preserve"> /</w:t>
       </w:r>
     </w:p>
     <w:p>
@@ -856,6 +932,7 @@
           <w:color w:val="000000"/>
           <w:lang w:val="en-CA"/>
         </w:rPr>
+        <w:lastRenderedPageBreak/>
         <w:t>           </w:t>
       </w:r>
       <w:r>
@@ -991,7 +1068,6 @@
           <w:color w:val="000000"/>
           <w:lang w:val="en-CA"/>
         </w:rPr>
-        <w:lastRenderedPageBreak/>
         <w:t>               </w:t>
       </w:r>
       <w:r>
@@ -1148,7 +1224,19 @@
           <w:rPr>
             <w:rStyle w:val="Lienhypertexte"/>
           </w:rPr>
-          <w:t>Summernote</w:t>
+          <w:t>Summ</w:t>
+        </w:r>
+        <w:r>
+          <w:rPr>
+            <w:rStyle w:val="Lienhypertexte"/>
+          </w:rPr>
+          <w:t>e</w:t>
+        </w:r>
+        <w:r>
+          <w:rPr>
+            <w:rStyle w:val="Lienhypertexte"/>
+          </w:rPr>
+          <w:t>rnote</w:t>
         </w:r>
       </w:hyperlink>
       <w:r>
@@ -1160,6 +1248,13 @@
           <w:bCs/>
         </w:rPr>
         <w:t>Include js/css</w:t>
+      </w:r>
+      <w:r>
+        <w:rPr>
+          <w:b/>
+          <w:bCs/>
+        </w:rPr>
+        <w:t xml:space="preserve"> /</w:t>
       </w:r>
     </w:p>
     <w:p>
@@ -1177,6 +1272,9 @@
       <w:r>
         <w:t>link et script</w:t>
       </w:r>
+      <w:r>
+        <w:t xml:space="preserve"> /</w:t>
+      </w:r>
     </w:p>
     <w:p>
       <w:pPr>
@@ -1196,6 +1294,13 @@
           <w:bCs/>
         </w:rPr>
         <w:t>_Layout</w:t>
+      </w:r>
+      <w:r>
+        <w:rPr>
+          <w:b/>
+          <w:bCs/>
+        </w:rPr>
+        <w:t xml:space="preserve"> /</w:t>
       </w:r>
     </w:p>
     <w:p>
@@ -2909,6 +3014,9 @@
       <w:r>
         <w:t xml:space="preserve"> en TextArea</w:t>
       </w:r>
+      <w:r>
+        <w:t xml:space="preserve"> /</w:t>
+      </w:r>
     </w:p>
     <w:p>
       <w:pPr>
@@ -2934,6 +3042,9 @@
       </w:r>
       <w:r>
         <w:t>.</w:t>
+      </w:r>
+      <w:r>
+        <w:t xml:space="preserve"> /</w:t>
       </w:r>
     </w:p>
     <w:p>
@@ -3429,6 +3540,9 @@
       <w:r>
         <w:t>la librairie sur le champ après le chargement de la page.</w:t>
       </w:r>
+      <w:r>
+        <w:t xml:space="preserve"> /</w:t>
+      </w:r>
     </w:p>
     <w:p>
       <w:pPr>
@@ -4062,6 +4176,9 @@
       </w:r>
       <w:r>
         <w:t xml:space="preserve"> la view Create Travel</w:t>
+      </w:r>
+      <w:r>
+        <w:t xml:space="preserve"> /</w:t>
       </w:r>
     </w:p>
     <w:p>
@@ -4195,6 +4312,9 @@
         <w:lastRenderedPageBreak/>
         <w:t>Refaites les étapes pour la view Edit</w:t>
       </w:r>
+      <w:r>
+        <w:t xml:space="preserve"> /</w:t>
+      </w:r>
     </w:p>
     <w:p>
       <w:pPr>
@@ -4208,6 +4328,9 @@
       <w:r>
         <w:t>Sur la View Index, cliquez sur Edit vis-à-vis Paris et cliquez sur Edit</w:t>
       </w:r>
+      <w:r>
+        <w:t xml:space="preserve"> /</w:t>
+      </w:r>
     </w:p>
     <w:p>
       <w:pPr>
@@ -4223,6 +4346,9 @@
       </w:r>
       <w:r>
         <w:t>vos modifications de mise en forme</w:t>
+      </w:r>
+      <w:r>
+        <w:t xml:space="preserve"> /</w:t>
       </w:r>
     </w:p>
     <w:p>
@@ -4882,6 +5008,9 @@
       </w:pPr>
       <w:r>
         <w:t>Ajoutez la référence dans la _View_Import</w:t>
+      </w:r>
+      <w:r>
+        <w:t xml:space="preserve"> /</w:t>
       </w:r>
     </w:p>
     <w:p>
@@ -20777,6 +20906,18 @@
     <w:basedOn w:val="Policepardfaut"/>
     <w:rsid w:val="00B403D2"/>
   </w:style>
+  <w:style w:type="character" w:styleId="Lienhypertextesuivivisit">
+    <w:name w:val="FollowedHyperlink"/>
+    <w:basedOn w:val="Policepardfaut"/>
+    <w:uiPriority w:val="99"/>
+    <w:semiHidden/>
+    <w:unhideWhenUsed/>
+    <w:rsid w:val="004046DB"/>
+    <w:rPr>
+      <w:color w:val="954F72" w:themeColor="followedHyperlink"/>
+      <w:u w:val="single"/>
+    </w:rPr>
+  </w:style>
 </w:styles>
 </file>
 
@@ -21047,6 +21188,19 @@
 </file>
 
 <file path=customXml/item2.xml><?xml version="1.0" encoding="utf-8"?>
+<?mso-contentType ?>
+<FormTemplates xmlns="http://schemas.microsoft.com/sharepoint/v3/contenttype/forms">
+  <Display>DocumentLibraryForm</Display>
+  <Edit>DocumentLibraryForm</Edit>
+  <New>DocumentLibraryForm</New>
+</FormTemplates>
+</file>
+
+<file path=customXml/item3.xml><?xml version="1.0" encoding="utf-8"?>
+<b:Sources xmlns:b="http://schemas.openxmlformats.org/officeDocument/2006/bibliography" xmlns="http://schemas.openxmlformats.org/officeDocument/2006/bibliography" SelectedStyle="\APASixthEditionOfficeOnline.xsl" StyleName="APA" Version="6"/>
+</file>
+
+<file path=customXml/item4.xml><?xml version="1.0" encoding="utf-8"?>
 <ct:contentTypeSchema xmlns:ct="http://schemas.microsoft.com/office/2006/metadata/contentType" xmlns:ma="http://schemas.microsoft.com/office/2006/metadata/properties/metaAttributes" ct:_="" ma:_="" ma:contentTypeName="Document" ma:contentTypeID="0x010100354AEAE9FD62D747A26A546E5B1B5735" ma:contentTypeVersion="7" ma:contentTypeDescription="Crée un document." ma:contentTypeScope="" ma:versionID="43b763fe9aa20b7a2976a5e019d82dbf">
   <xsd:schema xmlns:xsd="http://www.w3.org/2001/XMLSchema" xmlns:xs="http://www.w3.org/2001/XMLSchema" xmlns:p="http://schemas.microsoft.com/office/2006/metadata/properties" xmlns:ns2="071933db-0376-4694-9786-b56cb37c4ec2" targetNamespace="http://schemas.microsoft.com/office/2006/metadata/properties" ma:root="true" ma:fieldsID="d5c90ae6c1ec6ed317c9f5feddaf7a33" ns2:_="">
     <xsd:import namespace="071933db-0376-4694-9786-b56cb37c4ec2"/>
@@ -21210,19 +21364,6 @@
 </ct:contentTypeSchema>
 </file>
 
-<file path=customXml/item3.xml><?xml version="1.0" encoding="utf-8"?>
-<b:Sources xmlns:b="http://schemas.openxmlformats.org/officeDocument/2006/bibliography" xmlns="http://schemas.openxmlformats.org/officeDocument/2006/bibliography" SelectedStyle="\APASixthEditionOfficeOnline.xsl" StyleName="APA" Version="6"/>
-</file>
-
-<file path=customXml/item4.xml><?xml version="1.0" encoding="utf-8"?>
-<?mso-contentType ?>
-<FormTemplates xmlns="http://schemas.microsoft.com/sharepoint/v3/contenttype/forms">
-  <Display>DocumentLibraryForm</Display>
-  <Edit>DocumentLibraryForm</Edit>
-  <New>DocumentLibraryForm</New>
-</FormTemplates>
-</file>
-
 <file path=customXml/itemProps1.xml><?xml version="1.0" encoding="utf-8"?>
 <ds:datastoreItem xmlns:ds="http://schemas.openxmlformats.org/officeDocument/2006/customXml" ds:itemID="{2C36E056-BA2C-4A1F-9580-242C9B36FE70}">
   <ds:schemaRefs>
@@ -21233,6 +21374,22 @@
 </file>
 
 <file path=customXml/itemProps2.xml><?xml version="1.0" encoding="utf-8"?>
+<ds:datastoreItem xmlns:ds="http://schemas.openxmlformats.org/officeDocument/2006/customXml" ds:itemID="{F6194C16-5FE5-4670-BEC8-3D6DD9380312}">
+  <ds:schemaRefs>
+    <ds:schemaRef ds:uri="http://schemas.microsoft.com/sharepoint/v3/contenttype/forms"/>
+  </ds:schemaRefs>
+</ds:datastoreItem>
+</file>
+
+<file path=customXml/itemProps3.xml><?xml version="1.0" encoding="utf-8"?>
+<ds:datastoreItem xmlns:ds="http://schemas.openxmlformats.org/officeDocument/2006/customXml" ds:itemID="{28D15B86-D92D-420E-A893-C7613CFD01AE}">
+  <ds:schemaRefs>
+    <ds:schemaRef ds:uri="http://schemas.openxmlformats.org/officeDocument/2006/bibliography"/>
+  </ds:schemaRefs>
+</ds:datastoreItem>
+</file>
+
+<file path=customXml/itemProps4.xml><?xml version="1.0" encoding="utf-8"?>
 <ds:datastoreItem xmlns:ds="http://schemas.openxmlformats.org/officeDocument/2006/customXml" ds:itemID="{5C3A06EC-DC03-4D65-AA15-C6B9D68C1ED0}">
   <ds:schemaRefs>
     <ds:schemaRef ds:uri="http://schemas.microsoft.com/office/2006/metadata/contentType"/>
@@ -21248,20 +21405,4 @@
     <ds:schemaRef ds:uri="http://schemas.microsoft.com/internal/obd"/>
   </ds:schemaRefs>
 </ds:datastoreItem>
-</file>
-
-<file path=customXml/itemProps3.xml><?xml version="1.0" encoding="utf-8"?>
-<ds:datastoreItem xmlns:ds="http://schemas.openxmlformats.org/officeDocument/2006/customXml" ds:itemID="{28D15B86-D92D-420E-A893-C7613CFD01AE}">
-  <ds:schemaRefs>
-    <ds:schemaRef ds:uri="http://schemas.openxmlformats.org/officeDocument/2006/bibliography"/>
-  </ds:schemaRefs>
-</ds:datastoreItem>
-</file>
-
-<file path=customXml/itemProps4.xml><?xml version="1.0" encoding="utf-8"?>
-<ds:datastoreItem xmlns:ds="http://schemas.openxmlformats.org/officeDocument/2006/customXml" ds:itemID="{F6194C16-5FE5-4670-BEC8-3D6DD9380312}">
-  <ds:schemaRefs>
-    <ds:schemaRef ds:uri="http://schemas.microsoft.com/sharepoint/v3/contenttype/forms"/>
-  </ds:schemaRefs>
-</ds:datastoreItem>
 </file>
</xml_diff>